<commit_message>
Updated Overall Summary document
</commit_message>
<xml_diff>
--- a/PROJECT1/Overall Summary.docx
+++ b/PROJECT1/Overall Summary.docx
@@ -1533,7 +1533,7 @@
           <w:noProof/>
         </w:rPr>
         <w:drawing>
-          <wp:inline distT="0" distB="0" distL="0" distR="0" wp14:anchorId="0FD1EF37" wp14:editId="22D91BF8">
+          <wp:inline distT="0" distB="0" distL="0" distR="0" wp14:anchorId="0FD1EF37" wp14:editId="75CB83F1">
             <wp:extent cx="4911969" cy="2285870"/>
             <wp:effectExtent l="0" t="0" r="3175" b="635"/>
             <wp:docPr id="65036348" name="Picture 13"/>
@@ -1584,7 +1584,7 @@
           <w:noProof/>
         </w:rPr>
         <w:drawing>
-          <wp:inline distT="0" distB="0" distL="0" distR="0" wp14:anchorId="7C13F7B6" wp14:editId="69815CFC">
+          <wp:inline distT="0" distB="0" distL="0" distR="0" wp14:anchorId="7C13F7B6" wp14:editId="3E163A68">
             <wp:extent cx="5052060" cy="2414905"/>
             <wp:effectExtent l="0" t="0" r="0" b="4445"/>
             <wp:docPr id="1351330858" name="Picture 16"/>
@@ -1917,14 +1917,22 @@
         <w:ind w:left="360"/>
       </w:pPr>
       <w:r>
-        <w:rPr>
+        <w:t xml:space="preserve">   </w:t>
+      </w:r>
+      <w:r>
+        <w:rPr>
+          <w:b/>
+          <w:bCs/>
           <w:noProof/>
+          <w:sz w:val="28"/>
+          <w:szCs w:val="28"/>
+          <w:u w:val="single"/>
         </w:rPr>
         <w:drawing>
-          <wp:inline distT="0" distB="0" distL="0" distR="0" wp14:anchorId="7CC9F6FA" wp14:editId="419F4B03">
-            <wp:extent cx="5731510" cy="2372995"/>
-            <wp:effectExtent l="0" t="0" r="2540" b="8255"/>
-            <wp:docPr id="345746348" name="Picture 19"/>
+          <wp:inline distT="0" distB="0" distL="0" distR="0" wp14:anchorId="3533C58E" wp14:editId="6029600C">
+            <wp:extent cx="5731510" cy="2303145"/>
+            <wp:effectExtent l="0" t="0" r="2540" b="1905"/>
+            <wp:docPr id="1860213477" name="Picture 1"/>
             <wp:cNvGraphicFramePr>
               <a:graphicFrameLocks xmlns:a="http://schemas.openxmlformats.org/drawingml/2006/main" noChangeAspect="1"/>
             </wp:cNvGraphicFramePr>
@@ -1932,7 +1940,7 @@
               <a:graphicData uri="http://schemas.openxmlformats.org/drawingml/2006/picture">
                 <pic:pic xmlns:pic="http://schemas.openxmlformats.org/drawingml/2006/picture">
                   <pic:nvPicPr>
-                    <pic:cNvPr id="345746348" name="Picture 345746348"/>
+                    <pic:cNvPr id="1860213477" name="Picture 1860213477"/>
                     <pic:cNvPicPr/>
                   </pic:nvPicPr>
                   <pic:blipFill>
@@ -1950,7 +1958,7 @@
                   <pic:spPr>
                     <a:xfrm>
                       <a:off x="0" y="0"/>
-                      <a:ext cx="5731510" cy="2372995"/>
+                      <a:ext cx="5731510" cy="2303145"/>
                     </a:xfrm>
                     <a:prstGeom prst="rect">
                       <a:avLst/>
@@ -1961,9 +1969,6 @@
             </a:graphic>
           </wp:inline>
         </w:drawing>
-      </w:r>
-      <w:r>
-        <w:t xml:space="preserve">   </w:t>
       </w:r>
     </w:p>
     <w:p>

</xml_diff>